<commit_message>
Out of date with MD. Updated.
</commit_message>
<xml_diff>
--- a/Jim Holmes Resume.docx
+++ b/Jim Holmes Resume.docx
@@ -205,7 +205,7 @@
         <w:pStyle w:val="Compact"/>
       </w:pPr>
       <w:r>
-        <w:t xml:space="preserve">Leads Fortune 500, 100, and 10 engagements, driving improved software value via hands-on delivery practices, training programs and workshops, and strategic planning with executive stakeholders. Helps clients modernize testing, quality, and overall delivery practices.</w:t>
+        <w:t xml:space="preserve">Lead Fortune 500, 100, and 10 engagements, driving improved software value via hands-on delivery practices, training programs and workshops, and strategic planning with executive stakeholders. Helps clients modernize testing, quality, and overall delivery practices.</w:t>
       </w:r>
     </w:p>
     <w:p>
@@ -217,7 +217,7 @@
         <w:pStyle w:val="Compact"/>
       </w:pPr>
       <w:r>
-        <w:t xml:space="preserve">Specializes in helping move organizations from stove-piped, centralized work centers to whole-teams working on feature versus component disciplines</w:t>
+        <w:t xml:space="preserve">Specialized in helping move organizations from stove-piped, centralized work centers to whole-teams working on feature versus component disciplines</w:t>
       </w:r>
     </w:p>
     <w:p>
@@ -241,7 +241,7 @@
         <w:pStyle w:val="Compact"/>
       </w:pPr>
       <w:r>
-        <w:t xml:space="preserve">Creates and provides training and coaching to move non-coding testers into software automation</w:t>
+        <w:t xml:space="preserve">Created and provided training and coaching to move non-coding testers into software automation</w:t>
       </w:r>
     </w:p>
     <w:p>
@@ -253,7 +253,7 @@
         <w:pStyle w:val="Compact"/>
       </w:pPr>
       <w:r>
-        <w:t xml:space="preserve">Lead consultant integrating contract and delivery risk analysis processes between Accenture and Pillar during Pillar’s acquisition transition. Responsible for advising opportunity pursuit teams on over $30M of business proposals.</w:t>
+        <w:t xml:space="preserve">Main consultant integrating contract and delivery risk analysis processes between Accenture and Pillar during Pillar’s acquisition transition. Responsible for advising opportunity pursuit teams on over $30M of business proposals.</w:t>
       </w:r>
     </w:p>
     <w:bookmarkEnd w:id="25"/>
@@ -1796,13 +1796,13 @@
       </w:r>
     </w:p>
     <w:bookmarkEnd w:id="53"/>
-    <w:bookmarkStart w:id="55" w:name="courses"/>
+    <w:bookmarkStart w:id="55" w:name="authored-courses"/>
     <w:p>
       <w:pPr>
         <w:pStyle w:val="Heading1"/>
       </w:pPr>
       <w:r>
-        <w:t xml:space="preserve">COURSES</w:t>
+        <w:t xml:space="preserve">AUTHORED COURSES</w:t>
       </w:r>
     </w:p>
     <w:p>

</xml_diff>